<commit_message>
adding file to upload.html
</commit_message>
<xml_diff>
--- a/files/上传个人头像以及作品操作.docx
+++ b/files/上传个人头像以及作品操作.docx
@@ -52,9 +52,6 @@
     <w:p>
       <w:pPr>
         <w:ind w:left="360" w:hanging="360"/>
-        <w:rPr>
-          <w:rFonts w:hint="eastAsia"/>
-        </w:rPr>
       </w:pPr>
     </w:p>
     <w:p>
@@ -90,9 +87,6 @@
           <w:numId w:val="1"/>
         </w:numPr>
         <w:ind w:firstLineChars="0"/>
-        <w:rPr>
-          <w:rFonts w:hint="eastAsia"/>
-        </w:rPr>
       </w:pPr>
       <w:r>
         <w:rPr>
@@ -312,19 +306,7 @@
         <w:rPr>
           <w:rFonts w:hint="eastAsia"/>
         </w:rPr>
-        <w:t>上传个人</w:t>
-      </w:r>
-      <w:r>
-        <w:rPr>
-          <w:rFonts w:hint="eastAsia"/>
-        </w:rPr>
-        <w:t>作品</w:t>
-      </w:r>
-      <w:r>
-        <w:rPr>
-          <w:rFonts w:hint="eastAsia"/>
-        </w:rPr>
-        <w:t xml:space="preserve"> （</w:t>
+        <w:t>上传个人作品 （</w:t>
       </w:r>
       <w:r>
         <w:t xml:space="preserve">5-10 </w:t>
@@ -349,19 +331,7 @@
         <w:rPr>
           <w:rFonts w:hint="eastAsia"/>
         </w:rPr>
-        <w:t>上传个人</w:t>
-      </w:r>
-      <w:r>
-        <w:rPr>
-          <w:rFonts w:hint="eastAsia"/>
-        </w:rPr>
-        <w:t>作品</w:t>
-      </w:r>
-      <w:r>
-        <w:rPr>
-          <w:rFonts w:hint="eastAsia"/>
-        </w:rPr>
-        <w:t xml:space="preserve"> </w:t>
+        <w:t xml:space="preserve">上传个人作品 </w:t>
       </w:r>
       <w:r>
         <w:t>http://pengushe.com/upload</w:t>
@@ -402,6 +372,55 @@
     <w:p>
       <w:pPr>
         <w:pStyle w:val="a3"/>
+        <w:numPr>
+          <w:ilvl w:val="0"/>
+          <w:numId w:val="1"/>
+        </w:numPr>
+        <w:ind w:firstLineChars="0"/>
+        <w:rPr>
+          <w:rFonts w:hint="eastAsia"/>
+        </w:rPr>
+      </w:pPr>
+      <w:r>
+        <w:rPr>
+          <w:rFonts w:hint="eastAsia"/>
+        </w:rPr>
+        <w:t>登入账号需要的</w:t>
+      </w:r>
+      <w:r>
+        <w:br/>
+      </w:r>
+      <w:r>
+        <w:rPr>
+          <w:rFonts w:hint="eastAsia"/>
+        </w:rPr>
+        <w:t>用户名：pen</w:t>
+      </w:r>
+      <w:r>
+        <w:t>gusheAnyone@gmail.com</w:t>
+      </w:r>
+    </w:p>
+    <w:p>
+      <w:pPr>
+        <w:pStyle w:val="a3"/>
+        <w:ind w:left="360" w:firstLineChars="0" w:firstLine="0"/>
+        <w:rPr>
+          <w:rFonts w:hint="eastAsia"/>
+        </w:rPr>
+      </w:pPr>
+      <w:r>
+        <w:rPr>
+          <w:rFonts w:hint="eastAsia"/>
+        </w:rPr>
+        <w:t>密码：p</w:t>
+      </w:r>
+      <w:r>
+        <w:t>engushe2020</w:t>
+      </w:r>
+    </w:p>
+    <w:p>
+      <w:pPr>
+        <w:pStyle w:val="a3"/>
         <w:ind w:left="840" w:firstLineChars="0" w:firstLine="0"/>
       </w:pPr>
     </w:p>
@@ -493,9 +512,6 @@
       <w:pPr>
         <w:pStyle w:val="a3"/>
         <w:ind w:left="840" w:firstLineChars="0" w:firstLine="0"/>
-        <w:rPr>
-          <w:rFonts w:hint="eastAsia"/>
-        </w:rPr>
       </w:pPr>
     </w:p>
     <w:p>
@@ -545,9 +561,6 @@
       <w:pPr>
         <w:pStyle w:val="a3"/>
         <w:ind w:left="360" w:firstLineChars="0" w:firstLine="0"/>
-        <w:rPr>
-          <w:rFonts w:hint="eastAsia"/>
-        </w:rPr>
       </w:pPr>
       <w:hyperlink r:id="rId8" w:history="1">
         <w:r>
@@ -654,9 +667,6 @@
     <w:p>
       <w:pPr>
         <w:ind w:firstLine="360"/>
-        <w:rPr>
-          <w:rFonts w:hint="eastAsia"/>
-        </w:rPr>
       </w:pPr>
       <w:r>
         <w:tab/>
@@ -689,7 +699,59 @@
           <w:szCs w:val="16"/>
           <w:shd w:val="clear" w:color="auto" w:fill="FFFFFF"/>
         </w:rPr>
-        <w:t>https://res.cloudinary.com/pengushe</w:t>
+        <w:t>https://res.cloudinary.com/pengushe-home/image/upload/v1611596068/fengjianren3.png</w:t>
+      </w:r>
+      <w:r>
+        <w:t>”</w:t>
+      </w:r>
+      <w:r>
+        <w:rPr>
+          <w:rFonts w:hint="eastAsia"/>
+          <w:b/>
+          <w:bCs/>
+          <w:color w:val="C00000"/>
+        </w:rPr>
+        <w:t>，</w:t>
+      </w:r>
+    </w:p>
+    <w:p>
+      <w:pPr>
+        <w:ind w:firstLine="360"/>
+      </w:pPr>
+      <w:r>
+        <w:tab/>
+        <w:t xml:space="preserve">// </w:t>
+      </w:r>
+      <w:r>
+        <w:rPr>
+          <w:rFonts w:hint="eastAsia"/>
+        </w:rPr>
+        <w:t>添加作品</w:t>
+      </w:r>
+      <w:r>
+        <w:t>2</w:t>
+      </w:r>
+    </w:p>
+    <w:p>
+      <w:pPr>
+        <w:widowControl/>
+        <w:jc w:val="left"/>
+        <w:rPr>
+          <w:rFonts w:ascii="宋体" w:eastAsia="宋体" w:hAnsi="宋体" w:cs="宋体"/>
+          <w:kern w:val="0"/>
+          <w:sz w:val="24"/>
+        </w:rPr>
+      </w:pPr>
+      <w:r>
+        <w:rPr>
+          <w:rFonts w:ascii="宋体" w:eastAsia="宋体" w:hAnsi="宋体" w:cs="宋体"/>
+          <w:kern w:val="0"/>
+          <w:sz w:val="24"/>
+        </w:rPr>
+        <w:tab/>
+      </w:r>
+      <w:r>
+        <w:t>“</w:t>
       </w:r>
       <w:r>
         <w:rPr>
@@ -702,89 +764,6 @@
           <w:szCs w:val="16"/>
           <w:shd w:val="clear" w:color="auto" w:fill="FFFFFF"/>
         </w:rPr>
-        <w:t>-</w:t>
-      </w:r>
-      <w:r>
-        <w:rPr>
-          <w:rFonts w:ascii="Consolas" w:eastAsia="宋体" w:hAnsi="Consolas" w:cs="Consolas"/>
-          <w:b/>
-          <w:bCs/>
-          <w:color w:val="C00000"/>
-          <w:kern w:val="0"/>
-          <w:sz w:val="16"/>
-          <w:szCs w:val="16"/>
-          <w:shd w:val="clear" w:color="auto" w:fill="FFFFFF"/>
-        </w:rPr>
-        <w:t>home/image/upload/v1611596068/fengjianren3.png</w:t>
-      </w:r>
-      <w:r>
-        <w:t>”</w:t>
-      </w:r>
-      <w:r>
-        <w:rPr>
-          <w:rFonts w:hint="eastAsia"/>
-          <w:b/>
-          <w:bCs/>
-          <w:color w:val="C00000"/>
-        </w:rPr>
-        <w:t>，</w:t>
-      </w:r>
-    </w:p>
-    <w:p>
-      <w:pPr>
-        <w:ind w:firstLine="360"/>
-        <w:rPr>
-          <w:rFonts w:hint="eastAsia"/>
-        </w:rPr>
-      </w:pPr>
-      <w:r>
-        <w:tab/>
-      </w:r>
-      <w:r>
-        <w:t xml:space="preserve">// </w:t>
-      </w:r>
-      <w:r>
-        <w:rPr>
-          <w:rFonts w:hint="eastAsia"/>
-        </w:rPr>
-        <w:t>添加作品</w:t>
-      </w:r>
-      <w:r>
-        <w:t>2</w:t>
-      </w:r>
-    </w:p>
-    <w:p>
-      <w:pPr>
-        <w:widowControl/>
-        <w:jc w:val="left"/>
-        <w:rPr>
-          <w:rFonts w:ascii="宋体" w:eastAsia="宋体" w:hAnsi="宋体" w:cs="宋体" w:hint="eastAsia"/>
-          <w:kern w:val="0"/>
-          <w:sz w:val="24"/>
-        </w:rPr>
-      </w:pPr>
-      <w:r>
-        <w:rPr>
-          <w:rFonts w:ascii="宋体" w:eastAsia="宋体" w:hAnsi="宋体" w:cs="宋体"/>
-          <w:kern w:val="0"/>
-          <w:sz w:val="24"/>
-        </w:rPr>
-        <w:tab/>
-      </w:r>
-      <w:r>
-        <w:t>“</w:t>
-      </w:r>
-      <w:r>
-        <w:rPr>
-          <w:rFonts w:ascii="Consolas" w:eastAsia="宋体" w:hAnsi="Consolas" w:cs="Consolas"/>
-          <w:b/>
-          <w:bCs/>
-          <w:color w:val="C00000"/>
-          <w:kern w:val="0"/>
-          <w:sz w:val="16"/>
-          <w:szCs w:val="16"/>
-          <w:shd w:val="clear" w:color="auto" w:fill="FFFFFF"/>
-        </w:rPr>
         <w:t>https://res.cloudinary.com/pengushe-home/image/upload/v1611596068/fengjianren3.png</w:t>
       </w:r>
       <w:r>
@@ -856,16 +835,7 @@
           <w:kern w:val="0"/>
           <w:sz w:val="24"/>
         </w:rPr>
-        <w:t>记得</w:t>
-      </w:r>
-      <w:r>
-        <w:rPr>
-          <w:rFonts w:ascii="宋体" w:eastAsia="宋体" w:hAnsi="宋体" w:cs="宋体" w:hint="eastAsia"/>
-          <w:color w:val="E97A60"/>
-          <w:kern w:val="0"/>
-          <w:sz w:val="24"/>
-        </w:rPr>
-        <w:t>在末尾</w:t>
+        <w:t>记得在末尾</w:t>
       </w:r>
     </w:p>
     <w:p>
@@ -874,7 +844,7 @@
         <w:ind w:left="6720"/>
         <w:jc w:val="left"/>
         <w:rPr>
-          <w:rFonts w:ascii="宋体" w:eastAsia="宋体" w:hAnsi="宋体" w:cs="宋体" w:hint="eastAsia"/>
+          <w:rFonts w:ascii="宋体" w:eastAsia="宋体" w:hAnsi="宋体" w:cs="宋体"/>
           <w:color w:val="E97A60"/>
           <w:kern w:val="0"/>
           <w:sz w:val="24"/>
@@ -926,13 +896,7 @@
         <w:t>分钟，图片会自动更新</w:t>
       </w:r>
     </w:p>
-    <w:p>
-      <w:pPr>
-        <w:rPr>
-          <w:rFonts w:hint="eastAsia"/>
-        </w:rPr>
-      </w:pPr>
-    </w:p>
+    <w:p/>
     <w:sectPr>
       <w:pgSz w:w="11906" w:h="16838"/>
       <w:pgMar w:top="1440" w:right="1800" w:bottom="1440" w:left="1800" w:header="851" w:footer="992" w:gutter="0"/>

</xml_diff>